<commit_message>
apró javtítások, dokumentáció haldva
</commit_message>
<xml_diff>
--- a/Dokumentáció.docx
+++ b/Dokumentáció.docx
@@ -1,6 +1,6 @@
 
 <file path=word/document.xml><?xml version="1.0" encoding="utf-8"?>
-<w:document xmlns:wpc="http://schemas.microsoft.com/office/word/2010/wordprocessingCanvas" xmlns:cx="http://schemas.microsoft.com/office/drawing/2014/chartex" xmlns:cx1="http://schemas.microsoft.com/office/drawing/2015/9/8/chartex" xmlns:cx2="http://schemas.microsoft.com/office/drawing/2015/10/21/chartex" xmlns:cx3="http://schemas.microsoft.com/office/drawing/2016/5/9/chartex" xmlns:cx4="http://schemas.microsoft.com/office/drawing/2016/5/10/chartex" xmlns:cx5="http://schemas.microsoft.com/office/drawing/2016/5/11/chartex" xmlns:cx6="http://schemas.microsoft.com/office/drawing/2016/5/12/chartex" xmlns:cx7="http://schemas.microsoft.com/office/drawing/2016/5/13/chartex" xmlns:cx8="http://schemas.microsoft.com/office/drawing/2016/5/14/chartex" xmlns:mc="http://schemas.openxmlformats.org/markup-compatibility/2006" xmlns:aink="http://schemas.microsoft.com/office/drawing/2016/ink" xmlns:am3d="http://schemas.microsoft.com/office/drawing/2017/model3d" xmlns:o="urn:schemas-microsoft-com:office:office" xmlns:oel="http://schemas.microsoft.com/office/2019/extlst" xmlns:r="http://schemas.openxmlformats.org/officeDocument/2006/relationships" xmlns:m="http://schemas.openxmlformats.org/officeDocument/2006/math" xmlns:v="urn:schemas-microsoft-com:vml" xmlns:wp14="http://schemas.microsoft.com/office/word/2010/wordprocessingDrawing" xmlns:wp="http://schemas.openxmlformats.org/drawingml/2006/wordprocessingDrawing" xmlns:w10="urn:schemas-microsoft-com:office:word" xmlns:w="http://schemas.openxmlformats.org/wordprocessingml/2006/main" xmlns:w14="http://schemas.microsoft.com/office/word/2010/wordml" xmlns:w15="http://schemas.microsoft.com/office/word/2012/wordml" xmlns:w16cex="http://schemas.microsoft.com/office/word/2018/wordml/cex" xmlns:w16cid="http://schemas.microsoft.com/office/word/2016/wordml/cid" xmlns:w16="http://schemas.microsoft.com/office/word/2018/wordml" xmlns:w16du="http://schemas.microsoft.com/office/word/2023/wordml/word16du" xmlns:w16sdtdh="http://schemas.microsoft.com/office/word/2020/wordml/sdtdatahash" xmlns:w16se="http://schemas.microsoft.com/office/word/2015/wordml/symex" xmlns:wpg="http://schemas.microsoft.com/office/word/2010/wordprocessingGroup" xmlns:wpi="http://schemas.microsoft.com/office/word/2010/wordprocessingInk" xmlns:wne="http://schemas.microsoft.com/office/word/2006/wordml" xmlns:wps="http://schemas.microsoft.com/office/word/2010/wordprocessingShape" mc:Ignorable="w14 w15 w16se w16cid w16 w16cex w16sdtdh w16du wp14">
+<w:document xmlns:wpc="http://schemas.microsoft.com/office/word/2010/wordprocessingCanvas" xmlns:cx="http://schemas.microsoft.com/office/drawing/2014/chartex" xmlns:cx1="http://schemas.microsoft.com/office/drawing/2015/9/8/chartex" xmlns:cx2="http://schemas.microsoft.com/office/drawing/2015/10/21/chartex" xmlns:cx3="http://schemas.microsoft.com/office/drawing/2016/5/9/chartex" xmlns:cx4="http://schemas.microsoft.com/office/drawing/2016/5/10/chartex" xmlns:cx5="http://schemas.microsoft.com/office/drawing/2016/5/11/chartex" xmlns:cx6="http://schemas.microsoft.com/office/drawing/2016/5/12/chartex" xmlns:cx7="http://schemas.microsoft.com/office/drawing/2016/5/13/chartex" xmlns:cx8="http://schemas.microsoft.com/office/drawing/2016/5/14/chartex" xmlns:mc="http://schemas.openxmlformats.org/markup-compatibility/2006" xmlns:aink="http://schemas.microsoft.com/office/drawing/2016/ink" xmlns:am3d="http://schemas.microsoft.com/office/drawing/2017/model3d" xmlns:o="urn:schemas-microsoft-com:office:office" xmlns:oel="http://schemas.microsoft.com/office/2019/extlst" xmlns:r="http://schemas.openxmlformats.org/officeDocument/2006/relationships" xmlns:m="http://schemas.openxmlformats.org/officeDocument/2006/math" xmlns:v="urn:schemas-microsoft-com:vml" xmlns:wp14="http://schemas.microsoft.com/office/word/2010/wordprocessingDrawing" xmlns:wp="http://schemas.openxmlformats.org/drawingml/2006/wordprocessingDrawing" xmlns:w10="urn:schemas-microsoft-com:office:word" xmlns:w="http://schemas.openxmlformats.org/wordprocessingml/2006/main" xmlns:w14="http://schemas.microsoft.com/office/word/2010/wordml" xmlns:w15="http://schemas.microsoft.com/office/word/2012/wordml" xmlns:w16cex="http://schemas.microsoft.com/office/word/2018/wordml/cex" xmlns:w16cid="http://schemas.microsoft.com/office/word/2016/wordml/cid" xmlns:w16="http://schemas.microsoft.com/office/word/2018/wordml" xmlns:w16du="http://schemas.microsoft.com/office/word/2023/wordml/word16du" xmlns:w16sdtdh="http://schemas.microsoft.com/office/word/2020/wordml/sdtdatahash" xmlns:w16sdtfl="http://schemas.microsoft.com/office/word/2024/wordml/sdtformatlock" xmlns:w16se="http://schemas.microsoft.com/office/word/2015/wordml/symex" xmlns:wpg="http://schemas.microsoft.com/office/word/2010/wordprocessingGroup" xmlns:wpi="http://schemas.microsoft.com/office/word/2010/wordprocessingInk" xmlns:wne="http://schemas.microsoft.com/office/word/2006/wordml" xmlns:wps="http://schemas.microsoft.com/office/word/2010/wordprocessingShape" mc:Ignorable="w14 w15 w16se w16cid w16 w16cex w16sdtdh w16sdtfl w16du wp14">
   <w:body>
     <w:p>
       <w:pPr>
@@ -328,11 +328,16 @@
         <w:pStyle w:val="Fbbcm"/>
       </w:pPr>
       <w:r>
+        <w:t>I. Bevezetés</w:t>
+      </w:r>
+    </w:p>
+    <w:p>
+      <w:pPr>
+        <w:pStyle w:val="KisebbCm"/>
+      </w:pPr>
+      <w:r>
         <w:lastRenderedPageBreak/>
-        <w:t>I.</w:t>
-      </w:r>
-      <w:r>
-        <w:t xml:space="preserve"> Bevezetés</w:t>
+        <w:t>Téma</w:t>
       </w:r>
     </w:p>
     <w:p>
@@ -345,20 +350,648 @@
     </w:p>
     <w:p>
       <w:pPr>
+        <w:pStyle w:val="KisebbCm"/>
+      </w:pPr>
+      <w:r>
+        <w:t>Weboldal funkciója</w:t>
+      </w:r>
+    </w:p>
+    <w:p>
+      <w:pPr>
         <w:pStyle w:val="NILE"/>
-      </w:pPr>
+        <w:spacing w:line="288" w:lineRule="auto"/>
+        <w:ind w:firstLine="0"/>
+        <w:rPr>
+          <w:sz w:val="36"/>
+        </w:rPr>
+      </w:pPr>
+      <w:r>
+        <w:tab/>
+        <w:t>A NILE webáruház egy olyan oldal ahol sokféle cipőt lehet megnézni és rendelni. Böngészés után ha rendelni akar a felhasználó akkor a regisztrációs oldalra lesz irányítva hogy elmenthesse adatait a rendelések leadására. Regisztrált felhasználók megtekinthetik adataikat a profil fülön és me</w:t>
+      </w:r>
+      <w:r>
+        <w:t xml:space="preserve">gváltoztathatják ha hibásan vitték fel vagy változás történt, illetve törölhetik a fiókot. </w:t>
+      </w:r>
     </w:p>
     <w:p>
       <w:pPr>
         <w:pStyle w:val="NILE"/>
-        <w:ind w:left="709"/>
+        <w:ind w:firstLine="0"/>
       </w:pPr>
       <w:r>
         <w:t xml:space="preserve"> </w:t>
       </w:r>
     </w:p>
+    <w:p>
+      <w:pPr>
+        <w:rPr>
+          <w:rFonts w:ascii="Arial" w:hAnsi="Arial"/>
+          <w:sz w:val="36"/>
+        </w:rPr>
+      </w:pPr>
+      <w:r>
+        <w:br w:type="page"/>
+      </w:r>
+    </w:p>
+    <w:p>
+      <w:pPr>
+        <w:pStyle w:val="Fbbcm"/>
+      </w:pPr>
+      <w:r>
+        <w:lastRenderedPageBreak/>
+        <w:t>II. Projekt szervezés</w:t>
+      </w:r>
+    </w:p>
+    <w:p>
+      <w:pPr>
+        <w:pStyle w:val="KisebbCm"/>
+      </w:pPr>
+      <w:r>
+        <w:t>Verziókezelés és kommunikáció</w:t>
+      </w:r>
+    </w:p>
+    <w:p>
+      <w:pPr>
+        <w:pStyle w:val="NILE"/>
+        <w:numPr>
+          <w:ilvl w:val="0"/>
+          <w:numId w:val="3"/>
+        </w:numPr>
+      </w:pPr>
+      <w:r>
+        <w:rPr>
+          <w:u w:val="single"/>
+        </w:rPr>
+        <w:t>Git</w:t>
+      </w:r>
+      <w:r>
+        <w:t>: Verziő kezelő program és nyelv segítségével nyomon követtük a projekt változásait, tudtunk kölün fejlesztői ágakon dolgozni, hogy elkerüljünk ütközéseket a fájlok állípotában és rendszeres mentéssekkel biztosítottuk hogy minding legyen biztonsági mentéseink.</w:t>
+      </w:r>
+    </w:p>
+    <w:p>
+      <w:pPr>
+        <w:pStyle w:val="NILE"/>
+        <w:numPr>
+          <w:ilvl w:val="0"/>
+          <w:numId w:val="3"/>
+        </w:numPr>
+      </w:pPr>
+      <w:r>
+        <w:rPr>
+          <w:u w:val="single"/>
+        </w:rPr>
+        <w:t>Github</w:t>
+      </w:r>
+      <w:r>
+        <w:t>: Egy olyan oldal aminek segítségével a felhőben tudjuk tárolni a projektünk fájljait</w:t>
+      </w:r>
+      <w:r>
+        <w:t xml:space="preserve"> és változásait.</w:t>
+      </w:r>
+    </w:p>
+    <w:p>
+      <w:pPr>
+        <w:pStyle w:val="NILE"/>
+        <w:numPr>
+          <w:ilvl w:val="0"/>
+          <w:numId w:val="3"/>
+        </w:numPr>
+      </w:pPr>
+      <w:r>
+        <w:rPr>
+          <w:u w:val="single"/>
+        </w:rPr>
+        <w:t>SourceTree</w:t>
+      </w:r>
+      <w:r>
+        <w:t>: Vizuális Git kezelő programm ami segíti a projekt változásait nyomonkövetni és fenntartani a legfrisseb verzióval.</w:t>
+      </w:r>
+    </w:p>
+    <w:p>
+      <w:pPr>
+        <w:pStyle w:val="NILE"/>
+        <w:numPr>
+          <w:ilvl w:val="0"/>
+          <w:numId w:val="3"/>
+        </w:numPr>
+      </w:pPr>
+      <w:r>
+        <w:rPr>
+          <w:u w:val="single"/>
+        </w:rPr>
+        <w:t>Discord</w:t>
+      </w:r>
+      <w:r>
+        <w:t>: Videó- és hangkommunikációt nyújtó programm</w:t>
+      </w:r>
+    </w:p>
+    <w:p>
+      <w:pPr>
+        <w:rPr>
+          <w:rFonts w:ascii="Arial" w:hAnsi="Arial"/>
+          <w:sz w:val="36"/>
+        </w:rPr>
+      </w:pPr>
+      <w:r>
+        <w:br w:type="page"/>
+      </w:r>
+    </w:p>
+    <w:p>
+      <w:pPr>
+        <w:pStyle w:val="Fbbcm"/>
+      </w:pPr>
+      <w:r>
+        <w:lastRenderedPageBreak/>
+        <w:t>III. Használt eszközök</w:t>
+      </w:r>
+    </w:p>
+    <w:p>
+      <w:pPr>
+        <w:pStyle w:val="KisebbCm"/>
+      </w:pPr>
+      <w:r>
+        <w:t>Visual Studio Code:</w:t>
+      </w:r>
+    </w:p>
+    <w:p>
+      <w:pPr>
+        <w:pStyle w:val="NILE"/>
+        <w:ind w:firstLine="0"/>
+      </w:pPr>
+      <w:r>
+        <w:tab/>
+        <w:t xml:space="preserve">Microsoft által fejlesztett </w:t>
+      </w:r>
+      <w:r>
+        <w:t>„Integrált Fejlesztői Környezet” aminek segítségével írtuk és teszteltük a projektünk kódját.</w:t>
+      </w:r>
+    </w:p>
+    <w:p>
+      <w:pPr>
+        <w:pStyle w:val="KisebbCm"/>
+      </w:pPr>
+      <w:r>
+        <w:t>XAMPP</w:t>
+      </w:r>
+    </w:p>
+    <w:p>
+      <w:pPr>
+        <w:pStyle w:val="NILE"/>
+        <w:ind w:firstLine="567"/>
+      </w:pPr>
+      <w:r>
+        <w:t>Egy nyílt forrású webszervercsomag amiben található az Apache és phpMyadmin amiknek segítségével helyi szerveren tudunk tesztelni és saját adatbázisunkat fejleszteni, kezelni.</w:t>
+      </w:r>
+    </w:p>
+    <w:p>
+      <w:pPr>
+        <w:pStyle w:val="KisebbCm"/>
+      </w:pPr>
+      <w:r>
+        <w:t>Paint.net</w:t>
+      </w:r>
+    </w:p>
+    <w:p>
+      <w:pPr>
+        <w:pStyle w:val="NILE"/>
+        <w:ind w:firstLine="0"/>
+      </w:pPr>
+      <w:r>
+        <w:t>Ingyenes képszerkeztő programm aminek segítségével létrehoztuk a logónkat.</w:t>
+      </w:r>
+    </w:p>
+    <w:p>
+      <w:pPr>
+        <w:rPr>
+          <w:rFonts w:ascii="Arial" w:hAnsi="Arial"/>
+          <w:sz w:val="32"/>
+        </w:rPr>
+      </w:pPr>
+      <w:r>
+        <w:br w:type="page"/>
+      </w:r>
+    </w:p>
+    <w:p>
+      <w:pPr>
+        <w:pStyle w:val="Fbbcm"/>
+      </w:pPr>
+      <w:r>
+        <w:lastRenderedPageBreak/>
+        <w:t>IV. Felhasználói felület</w:t>
+      </w:r>
+    </w:p>
+    <w:p>
+      <w:pPr>
+        <w:pStyle w:val="KisebbCm"/>
+      </w:pPr>
+      <w:commentRangeStart w:id="0"/>
+      <w:r>
+        <w:t>Fejléc</w:t>
+      </w:r>
+      <w:commentRangeEnd w:id="0"/>
+      <w:r>
+        <w:rPr>
+          <w:rStyle w:val="CommentReference"/>
+          <w:rFonts w:asciiTheme="minorHAnsi" w:hAnsiTheme="minorHAnsi"/>
+          <w:b w:val="0"/>
+        </w:rPr>
+        <w:commentReference w:id="0"/>
+      </w:r>
+    </w:p>
+    <w:p>
+      <w:pPr>
+        <w:pStyle w:val="NILE"/>
+        <w:ind w:firstLine="0"/>
+      </w:pPr>
+      <w:r>
+        <w:tab/>
+        <w:t>Oldalaink többségén megtalálható. Bal oldalt látható az oldal neve amire rákattintva visszahoz a főoldalra.</w:t>
+      </w:r>
+    </w:p>
+    <w:p>
+      <w:pPr>
+        <w:pStyle w:val="NILE"/>
+        <w:ind w:firstLine="567"/>
+      </w:pPr>
+      <w:r>
+        <w:t>Középen található kettő menüpont ami az Új Kiadás vagy Termékek oldalra irányít. Jobb oldalt található a kosár és a profil.</w:t>
+      </w:r>
+    </w:p>
+    <w:p>
+      <w:pPr>
+        <w:pStyle w:val="NILE"/>
+        <w:ind w:firstLine="567"/>
+      </w:pPr>
+      <w:r>
+        <w:t>Profilra kattintva be lehet jelentkezni vagy regisztrálni. Bejelenkezés után elérhetővé válik a kosár teljes funkciója.</w:t>
+      </w:r>
+    </w:p>
+    <w:p>
+      <w:pPr>
+        <w:pStyle w:val="KisebbCm"/>
+      </w:pPr>
+      <w:r>
+        <w:t>Lábléc</w:t>
+      </w:r>
+    </w:p>
+    <w:p>
+      <w:pPr>
+        <w:pStyle w:val="NILE"/>
+      </w:pPr>
+      <w:r>
+        <w:t>Oldalaink többségén megtalálható. Rövid leírást tartalmaz a webáruházunkról. Gyors eléréseket talál a főoldalra, termékekhez és saját profiljához</w:t>
+      </w:r>
+      <w:r>
+        <w:t xml:space="preserve"> ha be van jelentkezve</w:t>
+      </w:r>
+      <w:r>
+        <w:t>.</w:t>
+      </w:r>
+    </w:p>
+    <w:p>
+      <w:pPr>
+        <w:pStyle w:val="NILE"/>
+      </w:pPr>
+      <w:r>
+        <w:t>Elérhetőségek tartalmazza a bolt irodájának címét, telefonszámát és email címét. Közösségi oldalakra irányító ikonok de nincs hivatalos profil létrehozva.</w:t>
+      </w:r>
+    </w:p>
+    <w:p>
+      <w:pPr>
+        <w:pStyle w:val="KisebbCm"/>
+      </w:pPr>
+      <w:commentRangeStart w:id="1"/>
+      <w:r>
+        <w:t>Főoldal</w:t>
+      </w:r>
+      <w:commentRangeEnd w:id="1"/>
+      <w:r>
+        <w:rPr>
+          <w:rStyle w:val="CommentReference"/>
+          <w:rFonts w:asciiTheme="minorHAnsi" w:hAnsiTheme="minorHAnsi"/>
+          <w:b w:val="0"/>
+        </w:rPr>
+        <w:commentReference w:id="1"/>
+      </w:r>
+    </w:p>
+    <w:p>
+      <w:pPr>
+        <w:pStyle w:val="NILE"/>
+      </w:pPr>
+      <w:r>
+        <w:t>A főoldalon a felhasználót egyből köszönti pár kiemelt és frissen megjelent termék amikre rákattinthat hogy megnézze részletesebben az adott cipőt. Oldal tetején lehetősége van átlépni az „Új Kiadás” vagy a „Termékek” oldalra ahol ízlésének megfelelő termékeket találhat.</w:t>
+      </w:r>
+      <w:r>
+        <w:t xml:space="preserve"> </w:t>
+      </w:r>
+    </w:p>
+    <w:p>
+      <w:pPr>
+        <w:rPr>
+          <w:rFonts w:ascii="Arial" w:hAnsi="Arial"/>
+          <w:sz w:val="32"/>
+        </w:rPr>
+      </w:pPr>
+      <w:r>
+        <w:br w:type="page"/>
+      </w:r>
+    </w:p>
+    <w:p>
+      <w:pPr>
+        <w:pStyle w:val="NILE"/>
+      </w:pPr>
+    </w:p>
+    <w:p>
+      <w:pPr>
+        <w:pStyle w:val="KisebbCm"/>
+      </w:pPr>
+      <w:r>
+        <w:t xml:space="preserve">Új </w:t>
+      </w:r>
+      <w:commentRangeStart w:id="2"/>
+      <w:r>
+        <w:t>Kiadás</w:t>
+      </w:r>
+      <w:commentRangeEnd w:id="2"/>
+      <w:r>
+        <w:rPr>
+          <w:rStyle w:val="CommentReference"/>
+          <w:rFonts w:asciiTheme="minorHAnsi" w:hAnsiTheme="minorHAnsi"/>
+          <w:b w:val="0"/>
+        </w:rPr>
+        <w:commentReference w:id="2"/>
+      </w:r>
+    </w:p>
+    <w:p>
+      <w:pPr>
+        <w:pStyle w:val="NILE"/>
+        <w:ind w:firstLine="567"/>
+      </w:pPr>
+      <w:r>
+        <w:t xml:space="preserve">Egy egyszerű oldal ahol nem rég </w:t>
+      </w:r>
+      <w:r>
+        <w:rPr>
+          <w:i/>
+          <w:iCs/>
+        </w:rPr>
+        <w:t>megjelent</w:t>
+      </w:r>
+      <w:r>
+        <w:t xml:space="preserve"> cipőket lát a felhasználó. A fejlesztők az idei év összes cipőjét jelenítik meg de ez később változhat a raktár, adatbázis vagy felhasználók kérései alapján. Fejléc itt is elérhető</w:t>
+      </w:r>
+      <w:r>
+        <w:t xml:space="preserve"> teljes funckióval.</w:t>
+      </w:r>
+    </w:p>
+    <w:p>
+      <w:pPr>
+        <w:pStyle w:val="KisebbCm"/>
+      </w:pPr>
+      <w:commentRangeStart w:id="3"/>
+      <w:r>
+        <w:t>Termékek</w:t>
+      </w:r>
+      <w:commentRangeEnd w:id="3"/>
+      <w:r>
+        <w:rPr>
+          <w:rStyle w:val="CommentReference"/>
+          <w:rFonts w:asciiTheme="minorHAnsi" w:hAnsiTheme="minorHAnsi"/>
+          <w:b w:val="0"/>
+        </w:rPr>
+        <w:commentReference w:id="3"/>
+      </w:r>
+    </w:p>
+    <w:p>
+      <w:pPr>
+        <w:pStyle w:val="NILE"/>
+      </w:pPr>
+      <w:r>
+        <w:t>Ezen az oldalon található a webáruházban jelenleg elérhető összes termék. A felhasználó különböző filterek segítségével tudja leszűkíteni a kínálatot mint például: ár növekvő vagy csökkenő sorrendben, márkák vagy árkategóriákkal.</w:t>
+      </w:r>
+    </w:p>
+    <w:p>
+      <w:pPr>
+        <w:pStyle w:val="KisebbCm"/>
+      </w:pPr>
+      <w:commentRangeStart w:id="4"/>
+      <w:r>
+        <w:t>Termék</w:t>
+      </w:r>
+      <w:commentRangeEnd w:id="4"/>
+      <w:r>
+        <w:rPr>
+          <w:rStyle w:val="CommentReference"/>
+          <w:rFonts w:asciiTheme="minorHAnsi" w:hAnsiTheme="minorHAnsi"/>
+          <w:b w:val="0"/>
+        </w:rPr>
+        <w:commentReference w:id="4"/>
+      </w:r>
+    </w:p>
+    <w:p>
+      <w:pPr>
+        <w:pStyle w:val="NILE"/>
+      </w:pPr>
+      <w:r>
+        <w:t xml:space="preserve">Valamelyik cipőre rákattintva árirányítja az adott termék oldalára hol több információt tud meg a felhasználó. Több kép áll rendelkezésre hogy alaposabban megnézze a választott cipőt. </w:t>
+      </w:r>
+      <w:r>
+        <w:t xml:space="preserve">Látható a cipő minden adata: márka, név, ár, méret és jelenlegi elérhatősége. Kosárba tétel előtt eldöntheti a felhasználó hány darabot kíván rendelni. </w:t>
+      </w:r>
+    </w:p>
+    <w:p>
+      <w:pPr>
+        <w:pStyle w:val="NILE"/>
+      </w:pPr>
+      <w:r>
+        <w:t xml:space="preserve">Kosárba csak bejelentkezés utána tud elhelyezni árut errőlegy </w:t>
+      </w:r>
+      <w:commentRangeStart w:id="5"/>
+      <w:r>
+        <w:t>üzenetet</w:t>
+      </w:r>
+      <w:commentRangeEnd w:id="5"/>
+      <w:r>
+        <w:rPr>
+          <w:rStyle w:val="CommentReference"/>
+          <w:rFonts w:asciiTheme="minorHAnsi" w:hAnsiTheme="minorHAnsi"/>
+        </w:rPr>
+        <w:commentReference w:id="5"/>
+      </w:r>
+      <w:r>
+        <w:t xml:space="preserve"> lát a felhasználó ha megpróbálja kosrába tenni a cipőt és nincs jelenleg bejelentkezve.</w:t>
+      </w:r>
+    </w:p>
+    <w:p>
+      <w:pPr>
+        <w:pStyle w:val="NILE"/>
+      </w:pPr>
+      <w:r>
+        <w:t>Kosárba tétel után látható lesz a kosár jobb felső sarkában hogy hány tétel található jelenleg a kosárban és a gomb a teljes kosár megtekintésére.</w:t>
+      </w:r>
+    </w:p>
+    <w:p>
+      <w:pPr>
+        <w:rPr>
+          <w:rFonts w:ascii="Arial" w:hAnsi="Arial"/>
+          <w:sz w:val="32"/>
+        </w:rPr>
+      </w:pPr>
+      <w:r>
+        <w:br w:type="page"/>
+      </w:r>
+    </w:p>
+    <w:p>
+      <w:pPr>
+        <w:pStyle w:val="KisebbCm"/>
+        <w:ind w:left="0"/>
+      </w:pPr>
+      <w:r>
+        <w:lastRenderedPageBreak/>
+        <w:tab/>
+        <w:t>Bejelentkezés</w:t>
+      </w:r>
+    </w:p>
+    <w:p>
+      <w:pPr>
+        <w:pStyle w:val="NILE"/>
+      </w:pPr>
+      <w:r>
+        <w:t xml:space="preserve">A fejlécben találhato profil ikonra rákattintva megjelenik a bejelentkezés ablak ahol hogy belépjen meg kell adnia felhasználónevét és jelszavát. Ha elrontja valameilyik mezőt arra felhívja az ablak a felhasználó figyelmét egy </w:t>
+      </w:r>
+      <w:commentRangeStart w:id="6"/>
+      <w:r>
+        <w:t>piros hibaüzenettel</w:t>
+      </w:r>
+      <w:commentRangeEnd w:id="6"/>
+      <w:r>
+        <w:rPr>
+          <w:rStyle w:val="CommentReference"/>
+          <w:rFonts w:asciiTheme="minorHAnsi" w:hAnsiTheme="minorHAnsi"/>
+        </w:rPr>
+        <w:commentReference w:id="6"/>
+      </w:r>
+      <w:r>
+        <w:t>.</w:t>
+      </w:r>
+    </w:p>
+    <w:p>
+      <w:pPr>
+        <w:pStyle w:val="NILE"/>
+      </w:pPr>
+      <w:r>
+        <w:t>Az ablak alján találhatja a regisztrációs oldalra irányító linket valamint az elfelejtett jelszó lehetőséget is.</w:t>
+      </w:r>
+    </w:p>
+    <w:p>
+      <w:pPr>
+        <w:pStyle w:val="KisebbCm"/>
+      </w:pPr>
+      <w:r>
+        <w:t>Regisztráció</w:t>
+      </w:r>
+    </w:p>
+    <w:p>
+      <w:pPr>
+        <w:pStyle w:val="NILE"/>
+      </w:pPr>
+      <w:r>
+        <w:t>A regisztrációs oldalon, hogy sikerüljön a fiók létrehozása a felhasználóknak meg kell adni egy felhasználónevet amit bejelentkezésnél fognak használni, email címüket, jelszavukat követelményeknek megfelelően amiket láthat ha „Jelszó” mező melleti piros kérdőjelre ráviszi az egerét és egy telefonszámot.</w:t>
+      </w:r>
+    </w:p>
+    <w:p>
+      <w:pPr>
+        <w:pStyle w:val="NILE"/>
+      </w:pPr>
+      <w:r>
+        <w:t>Ha valamelyik mező nem felel meg a minimum elvárásoknak egy piros üzenet jelzi hogy pontosan hol és mi a probléma a felvitt adatokkal.</w:t>
+      </w:r>
+    </w:p>
+    <w:p>
+      <w:pPr>
+        <w:pStyle w:val="KisebbCm"/>
+      </w:pPr>
+      <w:r>
+        <w:t>Kosár</w:t>
+      </w:r>
+    </w:p>
+    <w:p>
+      <w:pPr>
+        <w:pStyle w:val="NILE"/>
+      </w:pPr>
+      <w:r>
+        <w:t>Teljes kosarát megtakintve még egyszer átnézheti és kitörölhet egyes tételeket ha megváltozott a döntése, viszont ha mef van elégedve választásaival a „rendelés összegzése” részen láthatja a rendelés teljes összegét és a gombot ami át fogja irányítani a fizetés oldalára.</w:t>
+      </w:r>
+    </w:p>
+    <w:p>
+      <w:pPr>
+        <w:rPr>
+          <w:rFonts w:ascii="Arial" w:hAnsi="Arial"/>
+          <w:sz w:val="32"/>
+        </w:rPr>
+      </w:pPr>
+      <w:r>
+        <w:br w:type="page"/>
+      </w:r>
+    </w:p>
+    <w:p>
+      <w:pPr>
+        <w:pStyle w:val="KisebbCm"/>
+      </w:pPr>
+      <w:r>
+        <w:lastRenderedPageBreak/>
+        <w:t>Fizetes</w:t>
+      </w:r>
+    </w:p>
+    <w:p>
+      <w:pPr>
+        <w:pStyle w:val="NILE"/>
+      </w:pPr>
+      <w:r>
+        <w:t>Ezen az oldalon látható a felhasználó kosarában levő termékek amik része lesznek a rendelésnek. Ha a felhasználó nem adta még meg</w:t>
+      </w:r>
+      <w:r>
+        <w:t xml:space="preserve"> az összes adatot ami fontos a rendelés létrehozásához akkor itt van lehetősége </w:t>
+      </w:r>
+      <w:r>
+        <w:t>kitölteni a hiányzó részeket viszont ha már sikerült a profil beállításokban megadni az összes adatot akkor automatikusan be lesznek töltődve a megfelelő helyekre.</w:t>
+      </w:r>
+    </w:p>
+    <w:p>
+      <w:pPr>
+        <w:pStyle w:val="NILE"/>
+      </w:pPr>
+      <w:r>
+        <w:t>Fizetésmód kiválasztása után ha rákattint a „Megrendelés elküldése” gombra akkor létrejön a rendelése, kap egy emailt róla számlával csatolva és a profil oldalon belül megnézheti az összes megtett rendelését.</w:t>
+      </w:r>
+    </w:p>
+    <w:p>
+      <w:pPr>
+        <w:pStyle w:val="KisebbCm"/>
+      </w:pPr>
+      <w:r>
+        <w:t>Profil</w:t>
+      </w:r>
+    </w:p>
+    <w:p>
+      <w:pPr>
+        <w:pStyle w:val="NILE"/>
+      </w:pPr>
+      <w:r>
+        <w:t>Profil ikonra rákattintva megtekintheti saját profilját és adatait. Ha valami nem megfelelő hiba vagy változás miatt itt tudja a felhasználó átírni és javítani. Jelszó változtatás is lehetséges a régi majd új jelszó megadásával. Az utols</w:t>
+      </w:r>
+      <w:r>
+        <w:t>ó</w:t>
+      </w:r>
+      <w:r>
+        <w:t xml:space="preserve"> fülön megtekintheti rendelési előzményeit</w:t>
+      </w:r>
+      <w:r>
+        <w:t xml:space="preserve"> ahol látható hogy mit vagy miket rendelt, rendelési szám és rendelés dátuma.</w:t>
+      </w:r>
+    </w:p>
     <w:sectPr>
-      <w:footerReference w:type="default" r:id="rId7"/>
+      <w:footerReference w:type="default" r:id="rId11"/>
       <w:pgSz w:w="12240" w:h="15840"/>
       <w:pgMar w:top="1440" w:right="1440" w:bottom="1440" w:left="1440" w:header="720" w:footer="720" w:gutter="0"/>
       <w:pgNumType w:start="0"/>
@@ -370,8 +1003,161 @@
 </w:document>
 </file>
 
+<file path=word/comments.xml><?xml version="1.0" encoding="utf-8"?>
+<w:comments xmlns:wpc="http://schemas.microsoft.com/office/word/2010/wordprocessingCanvas" xmlns:cx="http://schemas.microsoft.com/office/drawing/2014/chartex" xmlns:cx1="http://schemas.microsoft.com/office/drawing/2015/9/8/chartex" xmlns:cx2="http://schemas.microsoft.com/office/drawing/2015/10/21/chartex" xmlns:cx3="http://schemas.microsoft.com/office/drawing/2016/5/9/chartex" xmlns:cx4="http://schemas.microsoft.com/office/drawing/2016/5/10/chartex" xmlns:cx5="http://schemas.microsoft.com/office/drawing/2016/5/11/chartex" xmlns:cx6="http://schemas.microsoft.com/office/drawing/2016/5/12/chartex" xmlns:cx7="http://schemas.microsoft.com/office/drawing/2016/5/13/chartex" xmlns:cx8="http://schemas.microsoft.com/office/drawing/2016/5/14/chartex" xmlns:mc="http://schemas.openxmlformats.org/markup-compatibility/2006" xmlns:aink="http://schemas.microsoft.com/office/drawing/2016/ink" xmlns:am3d="http://schemas.microsoft.com/office/drawing/2017/model3d" xmlns:o="urn:schemas-microsoft-com:office:office" xmlns:oel="http://schemas.microsoft.com/office/2019/extlst" xmlns:r="http://schemas.openxmlformats.org/officeDocument/2006/relationships" xmlns:m="http://schemas.openxmlformats.org/officeDocument/2006/math" xmlns:v="urn:schemas-microsoft-com:vml" xmlns:wp14="http://schemas.microsoft.com/office/word/2010/wordprocessingDrawing" xmlns:wp="http://schemas.openxmlformats.org/drawingml/2006/wordprocessingDrawing" xmlns:w10="urn:schemas-microsoft-com:office:word" xmlns:w="http://schemas.openxmlformats.org/wordprocessingml/2006/main" xmlns:w14="http://schemas.microsoft.com/office/word/2010/wordml" xmlns:w15="http://schemas.microsoft.com/office/word/2012/wordml" xmlns:w16cex="http://schemas.microsoft.com/office/word/2018/wordml/cex" xmlns:w16cid="http://schemas.microsoft.com/office/word/2016/wordml/cid" xmlns:w16="http://schemas.microsoft.com/office/word/2018/wordml" xmlns:w16du="http://schemas.microsoft.com/office/word/2023/wordml/word16du" xmlns:w16sdtdh="http://schemas.microsoft.com/office/word/2020/wordml/sdtdatahash" xmlns:w16sdtfl="http://schemas.microsoft.com/office/word/2024/wordml/sdtformatlock" xmlns:w16se="http://schemas.microsoft.com/office/word/2015/wordml/symex" xmlns:wpg="http://schemas.microsoft.com/office/word/2010/wordprocessingGroup" xmlns:wpi="http://schemas.microsoft.com/office/word/2010/wordprocessingInk" xmlns:wne="http://schemas.microsoft.com/office/word/2006/wordml" xmlns:wps="http://schemas.microsoft.com/office/word/2010/wordprocessingShape" mc:Ignorable="w14 w15 w16se w16cid w16 w16cex w16sdtdh w16sdtfl w16du wp14">
+  <w:comment w:id="0" w:author="ReeT YT" w:date="2025-04-19T19:21:00Z" w:initials="RY">
+    <w:p>
+      <w:pPr>
+        <w:pStyle w:val="CommentText"/>
+      </w:pPr>
+      <w:r>
+        <w:rPr>
+          <w:rStyle w:val="CommentReference"/>
+        </w:rPr>
+        <w:annotationRef/>
+      </w:r>
+      <w:r>
+        <w:t>telefonra nincs optimalizálva, vlahova, fejlec</w:t>
+      </w:r>
+    </w:p>
+  </w:comment>
+  <w:comment w:id="1" w:author="ReeT YT" w:date="2025-04-19T19:27:00Z" w:initials="RY">
+    <w:p>
+      <w:pPr>
+        <w:pStyle w:val="CommentText"/>
+      </w:pPr>
+      <w:r>
+        <w:rPr>
+          <w:rStyle w:val="CommentReference"/>
+        </w:rPr>
+        <w:annotationRef/>
+      </w:r>
+      <w:r>
+        <w:t>teljes kép</w:t>
+      </w:r>
+    </w:p>
+  </w:comment>
+  <w:comment w:id="2" w:author="ReeT YT" w:date="2025-04-19T19:29:00Z" w:initials="RY">
+    <w:p>
+      <w:pPr>
+        <w:pStyle w:val="CommentText"/>
+      </w:pPr>
+      <w:r>
+        <w:rPr>
+          <w:rStyle w:val="CommentReference"/>
+        </w:rPr>
+        <w:annotationRef/>
+      </w:r>
+      <w:r>
+        <w:t>teljes kép</w:t>
+      </w:r>
+    </w:p>
+  </w:comment>
+  <w:comment w:id="3" w:author="ReeT YT" w:date="2025-04-19T19:31:00Z" w:initials="RY">
+    <w:p>
+      <w:pPr>
+        <w:pStyle w:val="CommentText"/>
+      </w:pPr>
+      <w:r>
+        <w:rPr>
+          <w:rStyle w:val="CommentReference"/>
+        </w:rPr>
+        <w:annotationRef/>
+      </w:r>
+      <w:r>
+        <w:t>teljes kép</w:t>
+      </w:r>
+    </w:p>
+  </w:comment>
+  <w:comment w:id="4" w:author="ReeT YT" w:date="2025-04-19T19:47:00Z" w:initials="RY">
+    <w:p>
+      <w:pPr>
+        <w:pStyle w:val="CommentText"/>
+      </w:pPr>
+      <w:r>
+        <w:rPr>
+          <w:rStyle w:val="CommentReference"/>
+        </w:rPr>
+        <w:annotationRef/>
+      </w:r>
+      <w:r>
+        <w:t>teljes kép</w:t>
+      </w:r>
+    </w:p>
+  </w:comment>
+  <w:comment w:id="5" w:author="ReeT YT" w:date="2025-04-19T19:47:00Z" w:initials="RY">
+    <w:p>
+      <w:pPr>
+        <w:pStyle w:val="CommentText"/>
+      </w:pPr>
+      <w:r>
+        <w:rPr>
+          <w:rStyle w:val="CommentReference"/>
+        </w:rPr>
+        <w:annotationRef/>
+      </w:r>
+      <w:r>
+        <w:t>kép az alert ről</w:t>
+      </w:r>
+    </w:p>
+  </w:comment>
+  <w:comment w:id="6" w:author="ReeT YT" w:date="2025-04-19T19:58:00Z" w:initials="RY">
+    <w:p>
+      <w:pPr>
+        <w:pStyle w:val="CommentText"/>
+      </w:pPr>
+      <w:r>
+        <w:rPr>
+          <w:rStyle w:val="CommentReference"/>
+        </w:rPr>
+        <w:annotationRef/>
+      </w:r>
+      <w:r>
+        <w:t>kép</w:t>
+      </w:r>
+    </w:p>
+  </w:comment>
+</w:comments>
+</file>
+
+<file path=word/commentsExtended.xml><?xml version="1.0" encoding="utf-8"?>
+<w15:commentsEx xmlns:wpc="http://schemas.microsoft.com/office/word/2010/wordprocessingCanvas" xmlns:cx="http://schemas.microsoft.com/office/drawing/2014/chartex" xmlns:cx1="http://schemas.microsoft.com/office/drawing/2015/9/8/chartex" xmlns:cx2="http://schemas.microsoft.com/office/drawing/2015/10/21/chartex" xmlns:cx3="http://schemas.microsoft.com/office/drawing/2016/5/9/chartex" xmlns:cx4="http://schemas.microsoft.com/office/drawing/2016/5/10/chartex" xmlns:cx5="http://schemas.microsoft.com/office/drawing/2016/5/11/chartex" xmlns:cx6="http://schemas.microsoft.com/office/drawing/2016/5/12/chartex" xmlns:cx7="http://schemas.microsoft.com/office/drawing/2016/5/13/chartex" xmlns:cx8="http://schemas.microsoft.com/office/drawing/2016/5/14/chartex" xmlns:mc="http://schemas.openxmlformats.org/markup-compatibility/2006" xmlns:aink="http://schemas.microsoft.com/office/drawing/2016/ink" xmlns:am3d="http://schemas.microsoft.com/office/drawing/2017/model3d" xmlns:o="urn:schemas-microsoft-com:office:office" xmlns:oel="http://schemas.microsoft.com/office/2019/extlst" xmlns:r="http://schemas.openxmlformats.org/officeDocument/2006/relationships" xmlns:m="http://schemas.openxmlformats.org/officeDocument/2006/math" xmlns:v="urn:schemas-microsoft-com:vml" xmlns:wp14="http://schemas.microsoft.com/office/word/2010/wordprocessingDrawing" xmlns:wp="http://schemas.openxmlformats.org/drawingml/2006/wordprocessingDrawing" xmlns:w10="urn:schemas-microsoft-com:office:word" xmlns:w="http://schemas.openxmlformats.org/wordprocessingml/2006/main" xmlns:w14="http://schemas.microsoft.com/office/word/2010/wordml" xmlns:w15="http://schemas.microsoft.com/office/word/2012/wordml" xmlns:w16cex="http://schemas.microsoft.com/office/word/2018/wordml/cex" xmlns:w16cid="http://schemas.microsoft.com/office/word/2016/wordml/cid" xmlns:w16="http://schemas.microsoft.com/office/word/2018/wordml" xmlns:w16du="http://schemas.microsoft.com/office/word/2023/wordml/word16du" xmlns:w16sdtdh="http://schemas.microsoft.com/office/word/2020/wordml/sdtdatahash" xmlns:w16sdtfl="http://schemas.microsoft.com/office/word/2024/wordml/sdtformatlock" xmlns:w16se="http://schemas.microsoft.com/office/word/2015/wordml/symex" xmlns:wpg="http://schemas.microsoft.com/office/word/2010/wordprocessingGroup" xmlns:wpi="http://schemas.microsoft.com/office/word/2010/wordprocessingInk" xmlns:wne="http://schemas.microsoft.com/office/word/2006/wordml" xmlns:wps="http://schemas.microsoft.com/office/word/2010/wordprocessingShape" mc:Ignorable="w14 w15 w16se w16cid w16 w16cex w16sdtdh w16sdtfl w16du wp14">
+  <w15:commentEx w15:paraId="42ABA65D" w15:done="0"/>
+  <w15:commentEx w15:paraId="05FB9067" w15:done="0"/>
+  <w15:commentEx w15:paraId="0CB6CC68" w15:done="0"/>
+  <w15:commentEx w15:paraId="795CFC56" w15:done="0"/>
+  <w15:commentEx w15:paraId="472CC8ED" w15:done="0"/>
+  <w15:commentEx w15:paraId="3ABBABAD" w15:done="0"/>
+  <w15:commentEx w15:paraId="346C53AB" w15:done="0"/>
+</w15:commentsEx>
+</file>
+
+<file path=word/commentsExtensible.xml><?xml version="1.0" encoding="utf-8"?>
+<w16cex:commentsExtensible xmlns:wpc="http://schemas.microsoft.com/office/word/2010/wordprocessingCanvas" xmlns:cx="http://schemas.microsoft.com/office/drawing/2014/chartex" xmlns:cx1="http://schemas.microsoft.com/office/drawing/2015/9/8/chartex" xmlns:cx2="http://schemas.microsoft.com/office/drawing/2015/10/21/chartex" xmlns:cx3="http://schemas.microsoft.com/office/drawing/2016/5/9/chartex" xmlns:cx4="http://schemas.microsoft.com/office/drawing/2016/5/10/chartex" xmlns:cx5="http://schemas.microsoft.com/office/drawing/2016/5/11/chartex" xmlns:cx6="http://schemas.microsoft.com/office/drawing/2016/5/12/chartex" xmlns:cx7="http://schemas.microsoft.com/office/drawing/2016/5/13/chartex" xmlns:cx8="http://schemas.microsoft.com/office/drawing/2016/5/14/chartex" xmlns:cr="http://schemas.microsoft.com/office/comments/2020/reactions" xmlns:mc="http://schemas.openxmlformats.org/markup-compatibility/2006" xmlns:aink="http://schemas.microsoft.com/office/drawing/2016/ink" xmlns:am3d="http://schemas.microsoft.com/office/drawing/2017/model3d" xmlns:o="urn:schemas-microsoft-com:office:office" xmlns:oel="http://schemas.microsoft.com/office/2019/extlst" xmlns:r="http://schemas.openxmlformats.org/officeDocument/2006/relationships" xmlns:m="http://schemas.openxmlformats.org/officeDocument/2006/math" xmlns:v="urn:schemas-microsoft-com:vml" xmlns:wp14="http://schemas.microsoft.com/office/word/2010/wordprocessingDrawing" xmlns:wp="http://schemas.openxmlformats.org/drawingml/2006/wordprocessingDrawing" xmlns:w10="urn:schemas-microsoft-com:office:word" xmlns:w="http://schemas.openxmlformats.org/wordprocessingml/2006/main" xmlns:w14="http://schemas.microsoft.com/office/word/2010/wordml" xmlns:w15="http://schemas.microsoft.com/office/word/2012/wordml" xmlns:w16cex="http://schemas.microsoft.com/office/word/2018/wordml/cex" xmlns:w16cid="http://schemas.microsoft.com/office/word/2016/wordml/cid" xmlns:w16="http://schemas.microsoft.com/office/word/2018/wordml" xmlns:w16du="http://schemas.microsoft.com/office/word/2023/wordml/word16du" xmlns:w16sdtdh="http://schemas.microsoft.com/office/word/2020/wordml/sdtdatahash" xmlns:w16sdtfl="http://schemas.microsoft.com/office/word/2024/wordml/sdtformatlock" xmlns:w16se="http://schemas.microsoft.com/office/word/2015/wordml/symex" xmlns:wpg="http://schemas.microsoft.com/office/word/2010/wordprocessingGroup" xmlns:wpi="http://schemas.microsoft.com/office/word/2010/wordprocessingInk" xmlns:wne="http://schemas.microsoft.com/office/word/2006/wordml" xmlns:wps="http://schemas.microsoft.com/office/word/2010/wordprocessingShape" mc:Ignorable="w14 w15 w16se w16cid w16 w16cex w16sdtdh w16sdtfl cr w16du wp14">
+  <w16cex:commentExtensible w16cex:durableId="1EA856CE" w16cex:dateUtc="2025-04-19T17:21:00Z"/>
+  <w16cex:commentExtensible w16cex:durableId="412092C8" w16cex:dateUtc="2025-04-19T17:27:00Z"/>
+  <w16cex:commentExtensible w16cex:durableId="03041C4F" w16cex:dateUtc="2025-04-19T17:29:00Z"/>
+  <w16cex:commentExtensible w16cex:durableId="75CCE59A" w16cex:dateUtc="2025-04-19T17:31:00Z"/>
+  <w16cex:commentExtensible w16cex:durableId="4CA9EED2" w16cex:dateUtc="2025-04-19T17:47:00Z"/>
+  <w16cex:commentExtensible w16cex:durableId="7B2D710C" w16cex:dateUtc="2025-04-19T17:47:00Z"/>
+  <w16cex:commentExtensible w16cex:durableId="5C0D425A" w16cex:dateUtc="2025-04-19T17:58:00Z"/>
+</w16cex:commentsExtensible>
+</file>
+
+<file path=word/commentsIds.xml><?xml version="1.0" encoding="utf-8"?>
+<w16cid:commentsIds xmlns:wpc="http://schemas.microsoft.com/office/word/2010/wordprocessingCanvas" xmlns:cx="http://schemas.microsoft.com/office/drawing/2014/chartex" xmlns:cx1="http://schemas.microsoft.com/office/drawing/2015/9/8/chartex" xmlns:cx2="http://schemas.microsoft.com/office/drawing/2015/10/21/chartex" xmlns:cx3="http://schemas.microsoft.com/office/drawing/2016/5/9/chartex" xmlns:cx4="http://schemas.microsoft.com/office/drawing/2016/5/10/chartex" xmlns:cx5="http://schemas.microsoft.com/office/drawing/2016/5/11/chartex" xmlns:cx6="http://schemas.microsoft.com/office/drawing/2016/5/12/chartex" xmlns:cx7="http://schemas.microsoft.com/office/drawing/2016/5/13/chartex" xmlns:cx8="http://schemas.microsoft.com/office/drawing/2016/5/14/chartex" xmlns:mc="http://schemas.openxmlformats.org/markup-compatibility/2006" xmlns:aink="http://schemas.microsoft.com/office/drawing/2016/ink" xmlns:am3d="http://schemas.microsoft.com/office/drawing/2017/model3d" xmlns:o="urn:schemas-microsoft-com:office:office" xmlns:oel="http://schemas.microsoft.com/office/2019/extlst" xmlns:r="http://schemas.openxmlformats.org/officeDocument/2006/relationships" xmlns:m="http://schemas.openxmlformats.org/officeDocument/2006/math" xmlns:v="urn:schemas-microsoft-com:vml" xmlns:wp14="http://schemas.microsoft.com/office/word/2010/wordprocessingDrawing" xmlns:wp="http://schemas.openxmlformats.org/drawingml/2006/wordprocessingDrawing" xmlns:w10="urn:schemas-microsoft-com:office:word" xmlns:w="http://schemas.openxmlformats.org/wordprocessingml/2006/main" xmlns:w14="http://schemas.microsoft.com/office/word/2010/wordml" xmlns:w15="http://schemas.microsoft.com/office/word/2012/wordml" xmlns:w16cex="http://schemas.microsoft.com/office/word/2018/wordml/cex" xmlns:w16cid="http://schemas.microsoft.com/office/word/2016/wordml/cid" xmlns:w16="http://schemas.microsoft.com/office/word/2018/wordml" xmlns:w16du="http://schemas.microsoft.com/office/word/2023/wordml/word16du" xmlns:w16sdtdh="http://schemas.microsoft.com/office/word/2020/wordml/sdtdatahash" xmlns:w16sdtfl="http://schemas.microsoft.com/office/word/2024/wordml/sdtformatlock" xmlns:w16se="http://schemas.microsoft.com/office/word/2015/wordml/symex" xmlns:wpg="http://schemas.microsoft.com/office/word/2010/wordprocessingGroup" xmlns:wpi="http://schemas.microsoft.com/office/word/2010/wordprocessingInk" xmlns:wne="http://schemas.microsoft.com/office/word/2006/wordml" xmlns:wps="http://schemas.microsoft.com/office/word/2010/wordprocessingShape" mc:Ignorable="w14 w15 w16se w16cid w16 w16cex w16sdtdh w16sdtfl w16du wp14">
+  <w16cid:commentId w16cid:paraId="42ABA65D" w16cid:durableId="1EA856CE"/>
+  <w16cid:commentId w16cid:paraId="05FB9067" w16cid:durableId="412092C8"/>
+  <w16cid:commentId w16cid:paraId="0CB6CC68" w16cid:durableId="03041C4F"/>
+  <w16cid:commentId w16cid:paraId="795CFC56" w16cid:durableId="75CCE59A"/>
+  <w16cid:commentId w16cid:paraId="472CC8ED" w16cid:durableId="4CA9EED2"/>
+  <w16cid:commentId w16cid:paraId="3ABBABAD" w16cid:durableId="7B2D710C"/>
+  <w16cid:commentId w16cid:paraId="346C53AB" w16cid:durableId="5C0D425A"/>
+</w16cid:commentsIds>
+</file>
+
 <file path=word/endnotes.xml><?xml version="1.0" encoding="utf-8"?>
-<w:endnotes xmlns:wpc="http://schemas.microsoft.com/office/word/2010/wordprocessingCanvas" xmlns:cx="http://schemas.microsoft.com/office/drawing/2014/chartex" xmlns:cx1="http://schemas.microsoft.com/office/drawing/2015/9/8/chartex" xmlns:cx2="http://schemas.microsoft.com/office/drawing/2015/10/21/chartex" xmlns:cx3="http://schemas.microsoft.com/office/drawing/2016/5/9/chartex" xmlns:cx4="http://schemas.microsoft.com/office/drawing/2016/5/10/chartex" xmlns:cx5="http://schemas.microsoft.com/office/drawing/2016/5/11/chartex" xmlns:cx6="http://schemas.microsoft.com/office/drawing/2016/5/12/chartex" xmlns:cx7="http://schemas.microsoft.com/office/drawing/2016/5/13/chartex" xmlns:cx8="http://schemas.microsoft.com/office/drawing/2016/5/14/chartex" xmlns:mc="http://schemas.openxmlformats.org/markup-compatibility/2006" xmlns:aink="http://schemas.microsoft.com/office/drawing/2016/ink" xmlns:am3d="http://schemas.microsoft.com/office/drawing/2017/model3d" xmlns:o="urn:schemas-microsoft-com:office:office" xmlns:oel="http://schemas.microsoft.com/office/2019/extlst" xmlns:r="http://schemas.openxmlformats.org/officeDocument/2006/relationships" xmlns:m="http://schemas.openxmlformats.org/officeDocument/2006/math" xmlns:v="urn:schemas-microsoft-com:vml" xmlns:wp14="http://schemas.microsoft.com/office/word/2010/wordprocessingDrawing" xmlns:wp="http://schemas.openxmlformats.org/drawingml/2006/wordprocessingDrawing" xmlns:w10="urn:schemas-microsoft-com:office:word" xmlns:w="http://schemas.openxmlformats.org/wordprocessingml/2006/main" xmlns:w14="http://schemas.microsoft.com/office/word/2010/wordml" xmlns:w15="http://schemas.microsoft.com/office/word/2012/wordml" xmlns:w16cex="http://schemas.microsoft.com/office/word/2018/wordml/cex" xmlns:w16cid="http://schemas.microsoft.com/office/word/2016/wordml/cid" xmlns:w16="http://schemas.microsoft.com/office/word/2018/wordml" xmlns:w16du="http://schemas.microsoft.com/office/word/2023/wordml/word16du" xmlns:w16sdtdh="http://schemas.microsoft.com/office/word/2020/wordml/sdtdatahash" xmlns:w16se="http://schemas.microsoft.com/office/word/2015/wordml/symex" xmlns:wpg="http://schemas.microsoft.com/office/word/2010/wordprocessingGroup" xmlns:wpi="http://schemas.microsoft.com/office/word/2010/wordprocessingInk" xmlns:wne="http://schemas.microsoft.com/office/word/2006/wordml" xmlns:wps="http://schemas.microsoft.com/office/word/2010/wordprocessingShape" mc:Ignorable="w14 w15 w16se w16cid w16 w16cex w16sdtdh w16du wp14">
+<w:endnotes xmlns:wpc="http://schemas.microsoft.com/office/word/2010/wordprocessingCanvas" xmlns:cx="http://schemas.microsoft.com/office/drawing/2014/chartex" xmlns:cx1="http://schemas.microsoft.com/office/drawing/2015/9/8/chartex" xmlns:cx2="http://schemas.microsoft.com/office/drawing/2015/10/21/chartex" xmlns:cx3="http://schemas.microsoft.com/office/drawing/2016/5/9/chartex" xmlns:cx4="http://schemas.microsoft.com/office/drawing/2016/5/10/chartex" xmlns:cx5="http://schemas.microsoft.com/office/drawing/2016/5/11/chartex" xmlns:cx6="http://schemas.microsoft.com/office/drawing/2016/5/12/chartex" xmlns:cx7="http://schemas.microsoft.com/office/drawing/2016/5/13/chartex" xmlns:cx8="http://schemas.microsoft.com/office/drawing/2016/5/14/chartex" xmlns:mc="http://schemas.openxmlformats.org/markup-compatibility/2006" xmlns:aink="http://schemas.microsoft.com/office/drawing/2016/ink" xmlns:am3d="http://schemas.microsoft.com/office/drawing/2017/model3d" xmlns:o="urn:schemas-microsoft-com:office:office" xmlns:oel="http://schemas.microsoft.com/office/2019/extlst" xmlns:r="http://schemas.openxmlformats.org/officeDocument/2006/relationships" xmlns:m="http://schemas.openxmlformats.org/officeDocument/2006/math" xmlns:v="urn:schemas-microsoft-com:vml" xmlns:wp14="http://schemas.microsoft.com/office/word/2010/wordprocessingDrawing" xmlns:wp="http://schemas.openxmlformats.org/drawingml/2006/wordprocessingDrawing" xmlns:w10="urn:schemas-microsoft-com:office:word" xmlns:w="http://schemas.openxmlformats.org/wordprocessingml/2006/main" xmlns:w14="http://schemas.microsoft.com/office/word/2010/wordml" xmlns:w15="http://schemas.microsoft.com/office/word/2012/wordml" xmlns:w16cex="http://schemas.microsoft.com/office/word/2018/wordml/cex" xmlns:w16cid="http://schemas.microsoft.com/office/word/2016/wordml/cid" xmlns:w16="http://schemas.microsoft.com/office/word/2018/wordml" xmlns:w16du="http://schemas.microsoft.com/office/word/2023/wordml/word16du" xmlns:w16sdtdh="http://schemas.microsoft.com/office/word/2020/wordml/sdtdatahash" xmlns:w16sdtfl="http://schemas.microsoft.com/office/word/2024/wordml/sdtformatlock" xmlns:w16se="http://schemas.microsoft.com/office/word/2015/wordml/symex" xmlns:wpg="http://schemas.microsoft.com/office/word/2010/wordprocessingGroup" xmlns:wpi="http://schemas.microsoft.com/office/word/2010/wordprocessingInk" xmlns:wne="http://schemas.microsoft.com/office/word/2006/wordml" xmlns:wps="http://schemas.microsoft.com/office/word/2010/wordprocessingShape" mc:Ignorable="w14 w15 w16se w16cid w16 w16cex w16sdtdh w16sdtfl w16du wp14">
   <w:endnote w:type="separator" w:id="-1">
     <w:p>
       <w:pPr>
@@ -396,7 +1182,7 @@
 </file>
 
 <file path=word/footer1.xml><?xml version="1.0" encoding="utf-8"?>
-<w:ftr xmlns:wpc="http://schemas.microsoft.com/office/word/2010/wordprocessingCanvas" xmlns:cx="http://schemas.microsoft.com/office/drawing/2014/chartex" xmlns:cx1="http://schemas.microsoft.com/office/drawing/2015/9/8/chartex" xmlns:cx2="http://schemas.microsoft.com/office/drawing/2015/10/21/chartex" xmlns:cx3="http://schemas.microsoft.com/office/drawing/2016/5/9/chartex" xmlns:cx4="http://schemas.microsoft.com/office/drawing/2016/5/10/chartex" xmlns:cx5="http://schemas.microsoft.com/office/drawing/2016/5/11/chartex" xmlns:cx6="http://schemas.microsoft.com/office/drawing/2016/5/12/chartex" xmlns:cx7="http://schemas.microsoft.com/office/drawing/2016/5/13/chartex" xmlns:cx8="http://schemas.microsoft.com/office/drawing/2016/5/14/chartex" xmlns:mc="http://schemas.openxmlformats.org/markup-compatibility/2006" xmlns:aink="http://schemas.microsoft.com/office/drawing/2016/ink" xmlns:am3d="http://schemas.microsoft.com/office/drawing/2017/model3d" xmlns:o="urn:schemas-microsoft-com:office:office" xmlns:oel="http://schemas.microsoft.com/office/2019/extlst" xmlns:r="http://schemas.openxmlformats.org/officeDocument/2006/relationships" xmlns:m="http://schemas.openxmlformats.org/officeDocument/2006/math" xmlns:v="urn:schemas-microsoft-com:vml" xmlns:wp14="http://schemas.microsoft.com/office/word/2010/wordprocessingDrawing" xmlns:wp="http://schemas.openxmlformats.org/drawingml/2006/wordprocessingDrawing" xmlns:w10="urn:schemas-microsoft-com:office:word" xmlns:w="http://schemas.openxmlformats.org/wordprocessingml/2006/main" xmlns:w14="http://schemas.microsoft.com/office/word/2010/wordml" xmlns:w15="http://schemas.microsoft.com/office/word/2012/wordml" xmlns:w16cex="http://schemas.microsoft.com/office/word/2018/wordml/cex" xmlns:w16cid="http://schemas.microsoft.com/office/word/2016/wordml/cid" xmlns:w16="http://schemas.microsoft.com/office/word/2018/wordml" xmlns:w16du="http://schemas.microsoft.com/office/word/2023/wordml/word16du" xmlns:w16sdtdh="http://schemas.microsoft.com/office/word/2020/wordml/sdtdatahash" xmlns:w16se="http://schemas.microsoft.com/office/word/2015/wordml/symex" xmlns:wpg="http://schemas.microsoft.com/office/word/2010/wordprocessingGroup" xmlns:wpi="http://schemas.microsoft.com/office/word/2010/wordprocessingInk" xmlns:wne="http://schemas.microsoft.com/office/word/2006/wordml" xmlns:wps="http://schemas.microsoft.com/office/word/2010/wordprocessingShape" mc:Ignorable="w14 w15 w16se w16cid w16 w16cex w16sdtdh w16du wp14">
+<w:ftr xmlns:wpc="http://schemas.microsoft.com/office/word/2010/wordprocessingCanvas" xmlns:cx="http://schemas.microsoft.com/office/drawing/2014/chartex" xmlns:cx1="http://schemas.microsoft.com/office/drawing/2015/9/8/chartex" xmlns:cx2="http://schemas.microsoft.com/office/drawing/2015/10/21/chartex" xmlns:cx3="http://schemas.microsoft.com/office/drawing/2016/5/9/chartex" xmlns:cx4="http://schemas.microsoft.com/office/drawing/2016/5/10/chartex" xmlns:cx5="http://schemas.microsoft.com/office/drawing/2016/5/11/chartex" xmlns:cx6="http://schemas.microsoft.com/office/drawing/2016/5/12/chartex" xmlns:cx7="http://schemas.microsoft.com/office/drawing/2016/5/13/chartex" xmlns:cx8="http://schemas.microsoft.com/office/drawing/2016/5/14/chartex" xmlns:mc="http://schemas.openxmlformats.org/markup-compatibility/2006" xmlns:aink="http://schemas.microsoft.com/office/drawing/2016/ink" xmlns:am3d="http://schemas.microsoft.com/office/drawing/2017/model3d" xmlns:o="urn:schemas-microsoft-com:office:office" xmlns:oel="http://schemas.microsoft.com/office/2019/extlst" xmlns:r="http://schemas.openxmlformats.org/officeDocument/2006/relationships" xmlns:m="http://schemas.openxmlformats.org/officeDocument/2006/math" xmlns:v="urn:schemas-microsoft-com:vml" xmlns:wp14="http://schemas.microsoft.com/office/word/2010/wordprocessingDrawing" xmlns:wp="http://schemas.openxmlformats.org/drawingml/2006/wordprocessingDrawing" xmlns:w10="urn:schemas-microsoft-com:office:word" xmlns:w="http://schemas.openxmlformats.org/wordprocessingml/2006/main" xmlns:w14="http://schemas.microsoft.com/office/word/2010/wordml" xmlns:w15="http://schemas.microsoft.com/office/word/2012/wordml" xmlns:w16cex="http://schemas.microsoft.com/office/word/2018/wordml/cex" xmlns:w16cid="http://schemas.microsoft.com/office/word/2016/wordml/cid" xmlns:w16="http://schemas.microsoft.com/office/word/2018/wordml" xmlns:w16du="http://schemas.microsoft.com/office/word/2023/wordml/word16du" xmlns:w16sdtdh="http://schemas.microsoft.com/office/word/2020/wordml/sdtdatahash" xmlns:w16sdtfl="http://schemas.microsoft.com/office/word/2024/wordml/sdtformatlock" xmlns:w16se="http://schemas.microsoft.com/office/word/2015/wordml/symex" xmlns:wpg="http://schemas.microsoft.com/office/word/2010/wordprocessingGroup" xmlns:wpi="http://schemas.microsoft.com/office/word/2010/wordprocessingInk" xmlns:wne="http://schemas.microsoft.com/office/word/2006/wordml" xmlns:wps="http://schemas.microsoft.com/office/word/2010/wordprocessingShape" mc:Ignorable="w14 w15 w16se w16cid w16 w16cex w16sdtdh w16sdtfl w16du wp14">
   <w:sdt>
     <w:sdtPr>
       <w:id w:val="-1841847285"/>
@@ -442,7 +1228,7 @@
 </file>
 
 <file path=word/footnotes.xml><?xml version="1.0" encoding="utf-8"?>
-<w:footnotes xmlns:wpc="http://schemas.microsoft.com/office/word/2010/wordprocessingCanvas" xmlns:cx="http://schemas.microsoft.com/office/drawing/2014/chartex" xmlns:cx1="http://schemas.microsoft.com/office/drawing/2015/9/8/chartex" xmlns:cx2="http://schemas.microsoft.com/office/drawing/2015/10/21/chartex" xmlns:cx3="http://schemas.microsoft.com/office/drawing/2016/5/9/chartex" xmlns:cx4="http://schemas.microsoft.com/office/drawing/2016/5/10/chartex" xmlns:cx5="http://schemas.microsoft.com/office/drawing/2016/5/11/chartex" xmlns:cx6="http://schemas.microsoft.com/office/drawing/2016/5/12/chartex" xmlns:cx7="http://schemas.microsoft.com/office/drawing/2016/5/13/chartex" xmlns:cx8="http://schemas.microsoft.com/office/drawing/2016/5/14/chartex" xmlns:mc="http://schemas.openxmlformats.org/markup-compatibility/2006" xmlns:aink="http://schemas.microsoft.com/office/drawing/2016/ink" xmlns:am3d="http://schemas.microsoft.com/office/drawing/2017/model3d" xmlns:o="urn:schemas-microsoft-com:office:office" xmlns:oel="http://schemas.microsoft.com/office/2019/extlst" xmlns:r="http://schemas.openxmlformats.org/officeDocument/2006/relationships" xmlns:m="http://schemas.openxmlformats.org/officeDocument/2006/math" xmlns:v="urn:schemas-microsoft-com:vml" xmlns:wp14="http://schemas.microsoft.com/office/word/2010/wordprocessingDrawing" xmlns:wp="http://schemas.openxmlformats.org/drawingml/2006/wordprocessingDrawing" xmlns:w10="urn:schemas-microsoft-com:office:word" xmlns:w="http://schemas.openxmlformats.org/wordprocessingml/2006/main" xmlns:w14="http://schemas.microsoft.com/office/word/2010/wordml" xmlns:w15="http://schemas.microsoft.com/office/word/2012/wordml" xmlns:w16cex="http://schemas.microsoft.com/office/word/2018/wordml/cex" xmlns:w16cid="http://schemas.microsoft.com/office/word/2016/wordml/cid" xmlns:w16="http://schemas.microsoft.com/office/word/2018/wordml" xmlns:w16du="http://schemas.microsoft.com/office/word/2023/wordml/word16du" xmlns:w16sdtdh="http://schemas.microsoft.com/office/word/2020/wordml/sdtdatahash" xmlns:w16se="http://schemas.microsoft.com/office/word/2015/wordml/symex" xmlns:wpg="http://schemas.microsoft.com/office/word/2010/wordprocessingGroup" xmlns:wpi="http://schemas.microsoft.com/office/word/2010/wordprocessingInk" xmlns:wne="http://schemas.microsoft.com/office/word/2006/wordml" xmlns:wps="http://schemas.microsoft.com/office/word/2010/wordprocessingShape" mc:Ignorable="w14 w15 w16se w16cid w16 w16cex w16sdtdh w16du wp14">
+<w:footnotes xmlns:wpc="http://schemas.microsoft.com/office/word/2010/wordprocessingCanvas" xmlns:cx="http://schemas.microsoft.com/office/drawing/2014/chartex" xmlns:cx1="http://schemas.microsoft.com/office/drawing/2015/9/8/chartex" xmlns:cx2="http://schemas.microsoft.com/office/drawing/2015/10/21/chartex" xmlns:cx3="http://schemas.microsoft.com/office/drawing/2016/5/9/chartex" xmlns:cx4="http://schemas.microsoft.com/office/drawing/2016/5/10/chartex" xmlns:cx5="http://schemas.microsoft.com/office/drawing/2016/5/11/chartex" xmlns:cx6="http://schemas.microsoft.com/office/drawing/2016/5/12/chartex" xmlns:cx7="http://schemas.microsoft.com/office/drawing/2016/5/13/chartex" xmlns:cx8="http://schemas.microsoft.com/office/drawing/2016/5/14/chartex" xmlns:mc="http://schemas.openxmlformats.org/markup-compatibility/2006" xmlns:aink="http://schemas.microsoft.com/office/drawing/2016/ink" xmlns:am3d="http://schemas.microsoft.com/office/drawing/2017/model3d" xmlns:o="urn:schemas-microsoft-com:office:office" xmlns:oel="http://schemas.microsoft.com/office/2019/extlst" xmlns:r="http://schemas.openxmlformats.org/officeDocument/2006/relationships" xmlns:m="http://schemas.openxmlformats.org/officeDocument/2006/math" xmlns:v="urn:schemas-microsoft-com:vml" xmlns:wp14="http://schemas.microsoft.com/office/word/2010/wordprocessingDrawing" xmlns:wp="http://schemas.openxmlformats.org/drawingml/2006/wordprocessingDrawing" xmlns:w10="urn:schemas-microsoft-com:office:word" xmlns:w="http://schemas.openxmlformats.org/wordprocessingml/2006/main" xmlns:w14="http://schemas.microsoft.com/office/word/2010/wordml" xmlns:w15="http://schemas.microsoft.com/office/word/2012/wordml" xmlns:w16cex="http://schemas.microsoft.com/office/word/2018/wordml/cex" xmlns:w16cid="http://schemas.microsoft.com/office/word/2016/wordml/cid" xmlns:w16="http://schemas.microsoft.com/office/word/2018/wordml" xmlns:w16du="http://schemas.microsoft.com/office/word/2023/wordml/word16du" xmlns:w16sdtdh="http://schemas.microsoft.com/office/word/2020/wordml/sdtdatahash" xmlns:w16sdtfl="http://schemas.microsoft.com/office/word/2024/wordml/sdtformatlock" xmlns:w16se="http://schemas.microsoft.com/office/word/2015/wordml/symex" xmlns:wpg="http://schemas.microsoft.com/office/word/2010/wordprocessingGroup" xmlns:wpi="http://schemas.microsoft.com/office/word/2010/wordprocessingInk" xmlns:wne="http://schemas.microsoft.com/office/word/2006/wordml" xmlns:wps="http://schemas.microsoft.com/office/word/2010/wordprocessingShape" mc:Ignorable="w14 w15 w16se w16cid w16 w16cex w16sdtdh w16sdtfl w16du wp14">
   <w:footnote w:type="separator" w:id="-1">
     <w:p>
       <w:pPr>
@@ -467,7 +1253,7 @@
 </file>
 
 <file path=word/numbering.xml><?xml version="1.0" encoding="utf-8"?>
-<w:numbering xmlns:wpc="http://schemas.microsoft.com/office/word/2010/wordprocessingCanvas" xmlns:cx="http://schemas.microsoft.com/office/drawing/2014/chartex" xmlns:cx1="http://schemas.microsoft.com/office/drawing/2015/9/8/chartex" xmlns:cx2="http://schemas.microsoft.com/office/drawing/2015/10/21/chartex" xmlns:cx3="http://schemas.microsoft.com/office/drawing/2016/5/9/chartex" xmlns:cx4="http://schemas.microsoft.com/office/drawing/2016/5/10/chartex" xmlns:cx5="http://schemas.microsoft.com/office/drawing/2016/5/11/chartex" xmlns:cx6="http://schemas.microsoft.com/office/drawing/2016/5/12/chartex" xmlns:cx7="http://schemas.microsoft.com/office/drawing/2016/5/13/chartex" xmlns:cx8="http://schemas.microsoft.com/office/drawing/2016/5/14/chartex" xmlns:mc="http://schemas.openxmlformats.org/markup-compatibility/2006" xmlns:aink="http://schemas.microsoft.com/office/drawing/2016/ink" xmlns:am3d="http://schemas.microsoft.com/office/drawing/2017/model3d" xmlns:o="urn:schemas-microsoft-com:office:office" xmlns:oel="http://schemas.microsoft.com/office/2019/extlst" xmlns:r="http://schemas.openxmlformats.org/officeDocument/2006/relationships" xmlns:m="http://schemas.openxmlformats.org/officeDocument/2006/math" xmlns:v="urn:schemas-microsoft-com:vml" xmlns:wp14="http://schemas.microsoft.com/office/word/2010/wordprocessingDrawing" xmlns:wp="http://schemas.openxmlformats.org/drawingml/2006/wordprocessingDrawing" xmlns:w10="urn:schemas-microsoft-com:office:word" xmlns:w="http://schemas.openxmlformats.org/wordprocessingml/2006/main" xmlns:w14="http://schemas.microsoft.com/office/word/2010/wordml" xmlns:w15="http://schemas.microsoft.com/office/word/2012/wordml" xmlns:w16cex="http://schemas.microsoft.com/office/word/2018/wordml/cex" xmlns:w16cid="http://schemas.microsoft.com/office/word/2016/wordml/cid" xmlns:w16="http://schemas.microsoft.com/office/word/2018/wordml" xmlns:w16du="http://schemas.microsoft.com/office/word/2023/wordml/word16du" xmlns:w16sdtdh="http://schemas.microsoft.com/office/word/2020/wordml/sdtdatahash" xmlns:w16se="http://schemas.microsoft.com/office/word/2015/wordml/symex" xmlns:wpg="http://schemas.microsoft.com/office/word/2010/wordprocessingGroup" xmlns:wpi="http://schemas.microsoft.com/office/word/2010/wordprocessingInk" xmlns:wne="http://schemas.microsoft.com/office/word/2006/wordml" xmlns:wps="http://schemas.microsoft.com/office/word/2010/wordprocessingShape" mc:Ignorable="w14 w15 w16se w16cid w16 w16cex w16sdtdh w16du wp14">
+<w:numbering xmlns:wpc="http://schemas.microsoft.com/office/word/2010/wordprocessingCanvas" xmlns:cx="http://schemas.microsoft.com/office/drawing/2014/chartex" xmlns:cx1="http://schemas.microsoft.com/office/drawing/2015/9/8/chartex" xmlns:cx2="http://schemas.microsoft.com/office/drawing/2015/10/21/chartex" xmlns:cx3="http://schemas.microsoft.com/office/drawing/2016/5/9/chartex" xmlns:cx4="http://schemas.microsoft.com/office/drawing/2016/5/10/chartex" xmlns:cx5="http://schemas.microsoft.com/office/drawing/2016/5/11/chartex" xmlns:cx6="http://schemas.microsoft.com/office/drawing/2016/5/12/chartex" xmlns:cx7="http://schemas.microsoft.com/office/drawing/2016/5/13/chartex" xmlns:cx8="http://schemas.microsoft.com/office/drawing/2016/5/14/chartex" xmlns:mc="http://schemas.openxmlformats.org/markup-compatibility/2006" xmlns:aink="http://schemas.microsoft.com/office/drawing/2016/ink" xmlns:am3d="http://schemas.microsoft.com/office/drawing/2017/model3d" xmlns:o="urn:schemas-microsoft-com:office:office" xmlns:oel="http://schemas.microsoft.com/office/2019/extlst" xmlns:r="http://schemas.openxmlformats.org/officeDocument/2006/relationships" xmlns:m="http://schemas.openxmlformats.org/officeDocument/2006/math" xmlns:v="urn:schemas-microsoft-com:vml" xmlns:wp14="http://schemas.microsoft.com/office/word/2010/wordprocessingDrawing" xmlns:wp="http://schemas.openxmlformats.org/drawingml/2006/wordprocessingDrawing" xmlns:w10="urn:schemas-microsoft-com:office:word" xmlns:w="http://schemas.openxmlformats.org/wordprocessingml/2006/main" xmlns:w14="http://schemas.microsoft.com/office/word/2010/wordml" xmlns:w15="http://schemas.microsoft.com/office/word/2012/wordml" xmlns:w16cex="http://schemas.microsoft.com/office/word/2018/wordml/cex" xmlns:w16cid="http://schemas.microsoft.com/office/word/2016/wordml/cid" xmlns:w16="http://schemas.microsoft.com/office/word/2018/wordml" xmlns:w16du="http://schemas.microsoft.com/office/word/2023/wordml/word16du" xmlns:w16sdtdh="http://schemas.microsoft.com/office/word/2020/wordml/sdtdatahash" xmlns:w16sdtfl="http://schemas.microsoft.com/office/word/2024/wordml/sdtformatlock" xmlns:w16se="http://schemas.microsoft.com/office/word/2015/wordml/symex" xmlns:wpg="http://schemas.microsoft.com/office/word/2010/wordprocessingGroup" xmlns:wpi="http://schemas.microsoft.com/office/word/2010/wordprocessingInk" xmlns:wne="http://schemas.microsoft.com/office/word/2006/wordml" xmlns:wps="http://schemas.microsoft.com/office/word/2010/wordprocessingShape" mc:Ignorable="w14 w15 w16se w16cid w16 w16cex w16sdtdh w16sdtfl w16du wp14">
   <w:abstractNum w:abstractNumId="0" w15:restartNumberingAfterBreak="0">
     <w:nsid w:val="38A9708C"/>
     <w:multiLevelType w:val="hybridMultilevel"/>
@@ -559,6 +1345,119 @@
     </w:lvl>
   </w:abstractNum>
   <w:abstractNum w:abstractNumId="1" w15:restartNumberingAfterBreak="0">
+    <w:nsid w:val="41150751"/>
+    <w:multiLevelType w:val="hybridMultilevel"/>
+    <w:tmpl w:val="D2663E76"/>
+    <w:lvl w:ilvl="0" w:tplc="040E0001">
+      <w:start w:val="1"/>
+      <w:numFmt w:val="bullet"/>
+      <w:lvlText w:val=""/>
+      <w:lvlJc w:val="left"/>
+      <w:pPr>
+        <w:ind w:left="720" w:hanging="360"/>
+      </w:pPr>
+      <w:rPr>
+        <w:rFonts w:ascii="Symbol" w:hAnsi="Symbol" w:hint="default"/>
+      </w:rPr>
+    </w:lvl>
+    <w:lvl w:ilvl="1" w:tplc="040E0003" w:tentative="1">
+      <w:start w:val="1"/>
+      <w:numFmt w:val="bullet"/>
+      <w:lvlText w:val="o"/>
+      <w:lvlJc w:val="left"/>
+      <w:pPr>
+        <w:ind w:left="1440" w:hanging="360"/>
+      </w:pPr>
+      <w:rPr>
+        <w:rFonts w:ascii="Courier New" w:hAnsi="Courier New" w:cs="Courier New" w:hint="default"/>
+      </w:rPr>
+    </w:lvl>
+    <w:lvl w:ilvl="2" w:tplc="040E0005" w:tentative="1">
+      <w:start w:val="1"/>
+      <w:numFmt w:val="bullet"/>
+      <w:lvlText w:val=""/>
+      <w:lvlJc w:val="left"/>
+      <w:pPr>
+        <w:ind w:left="2160" w:hanging="360"/>
+      </w:pPr>
+      <w:rPr>
+        <w:rFonts w:ascii="Wingdings" w:hAnsi="Wingdings" w:hint="default"/>
+      </w:rPr>
+    </w:lvl>
+    <w:lvl w:ilvl="3" w:tplc="040E0001" w:tentative="1">
+      <w:start w:val="1"/>
+      <w:numFmt w:val="bullet"/>
+      <w:lvlText w:val=""/>
+      <w:lvlJc w:val="left"/>
+      <w:pPr>
+        <w:ind w:left="2880" w:hanging="360"/>
+      </w:pPr>
+      <w:rPr>
+        <w:rFonts w:ascii="Symbol" w:hAnsi="Symbol" w:hint="default"/>
+      </w:rPr>
+    </w:lvl>
+    <w:lvl w:ilvl="4" w:tplc="040E0003" w:tentative="1">
+      <w:start w:val="1"/>
+      <w:numFmt w:val="bullet"/>
+      <w:lvlText w:val="o"/>
+      <w:lvlJc w:val="left"/>
+      <w:pPr>
+        <w:ind w:left="3600" w:hanging="360"/>
+      </w:pPr>
+      <w:rPr>
+        <w:rFonts w:ascii="Courier New" w:hAnsi="Courier New" w:cs="Courier New" w:hint="default"/>
+      </w:rPr>
+    </w:lvl>
+    <w:lvl w:ilvl="5" w:tplc="040E0005" w:tentative="1">
+      <w:start w:val="1"/>
+      <w:numFmt w:val="bullet"/>
+      <w:lvlText w:val=""/>
+      <w:lvlJc w:val="left"/>
+      <w:pPr>
+        <w:ind w:left="4320" w:hanging="360"/>
+      </w:pPr>
+      <w:rPr>
+        <w:rFonts w:ascii="Wingdings" w:hAnsi="Wingdings" w:hint="default"/>
+      </w:rPr>
+    </w:lvl>
+    <w:lvl w:ilvl="6" w:tplc="040E0001" w:tentative="1">
+      <w:start w:val="1"/>
+      <w:numFmt w:val="bullet"/>
+      <w:lvlText w:val=""/>
+      <w:lvlJc w:val="left"/>
+      <w:pPr>
+        <w:ind w:left="5040" w:hanging="360"/>
+      </w:pPr>
+      <w:rPr>
+        <w:rFonts w:ascii="Symbol" w:hAnsi="Symbol" w:hint="default"/>
+      </w:rPr>
+    </w:lvl>
+    <w:lvl w:ilvl="7" w:tplc="040E0003" w:tentative="1">
+      <w:start w:val="1"/>
+      <w:numFmt w:val="bullet"/>
+      <w:lvlText w:val="o"/>
+      <w:lvlJc w:val="left"/>
+      <w:pPr>
+        <w:ind w:left="5760" w:hanging="360"/>
+      </w:pPr>
+      <w:rPr>
+        <w:rFonts w:ascii="Courier New" w:hAnsi="Courier New" w:cs="Courier New" w:hint="default"/>
+      </w:rPr>
+    </w:lvl>
+    <w:lvl w:ilvl="8" w:tplc="040E0005" w:tentative="1">
+      <w:start w:val="1"/>
+      <w:numFmt w:val="bullet"/>
+      <w:lvlText w:val=""/>
+      <w:lvlJc w:val="left"/>
+      <w:pPr>
+        <w:ind w:left="6480" w:hanging="360"/>
+      </w:pPr>
+      <w:rPr>
+        <w:rFonts w:ascii="Wingdings" w:hAnsi="Wingdings" w:hint="default"/>
+      </w:rPr>
+    </w:lvl>
+  </w:abstractNum>
+  <w:abstractNum w:abstractNumId="2" w15:restartNumberingAfterBreak="0">
     <w:nsid w:val="4BDF7B7C"/>
     <w:multiLevelType w:val="hybridMultilevel"/>
     <w:tmpl w:val="4E4627FE"/>
@@ -649,16 +1548,27 @@
     </w:lvl>
   </w:abstractNum>
   <w:num w:numId="1" w16cid:durableId="1322588018">
-    <w:abstractNumId w:val="1"/>
+    <w:abstractNumId w:val="2"/>
   </w:num>
   <w:num w:numId="2" w16cid:durableId="888997299">
     <w:abstractNumId w:val="0"/>
   </w:num>
+  <w:num w:numId="3" w16cid:durableId="566770886">
+    <w:abstractNumId w:val="1"/>
+  </w:num>
 </w:numbering>
 </file>
 
+<file path=word/people.xml><?xml version="1.0" encoding="utf-8"?>
+<w15:people xmlns:wpc="http://schemas.microsoft.com/office/word/2010/wordprocessingCanvas" xmlns:cx="http://schemas.microsoft.com/office/drawing/2014/chartex" xmlns:cx1="http://schemas.microsoft.com/office/drawing/2015/9/8/chartex" xmlns:cx2="http://schemas.microsoft.com/office/drawing/2015/10/21/chartex" xmlns:cx3="http://schemas.microsoft.com/office/drawing/2016/5/9/chartex" xmlns:cx4="http://schemas.microsoft.com/office/drawing/2016/5/10/chartex" xmlns:cx5="http://schemas.microsoft.com/office/drawing/2016/5/11/chartex" xmlns:cx6="http://schemas.microsoft.com/office/drawing/2016/5/12/chartex" xmlns:cx7="http://schemas.microsoft.com/office/drawing/2016/5/13/chartex" xmlns:cx8="http://schemas.microsoft.com/office/drawing/2016/5/14/chartex" xmlns:mc="http://schemas.openxmlformats.org/markup-compatibility/2006" xmlns:aink="http://schemas.microsoft.com/office/drawing/2016/ink" xmlns:am3d="http://schemas.microsoft.com/office/drawing/2017/model3d" xmlns:o="urn:schemas-microsoft-com:office:office" xmlns:oel="http://schemas.microsoft.com/office/2019/extlst" xmlns:r="http://schemas.openxmlformats.org/officeDocument/2006/relationships" xmlns:m="http://schemas.openxmlformats.org/officeDocument/2006/math" xmlns:v="urn:schemas-microsoft-com:vml" xmlns:wp14="http://schemas.microsoft.com/office/word/2010/wordprocessingDrawing" xmlns:wp="http://schemas.openxmlformats.org/drawingml/2006/wordprocessingDrawing" xmlns:w10="urn:schemas-microsoft-com:office:word" xmlns:w="http://schemas.openxmlformats.org/wordprocessingml/2006/main" xmlns:w14="http://schemas.microsoft.com/office/word/2010/wordml" xmlns:w15="http://schemas.microsoft.com/office/word/2012/wordml" xmlns:w16cex="http://schemas.microsoft.com/office/word/2018/wordml/cex" xmlns:w16cid="http://schemas.microsoft.com/office/word/2016/wordml/cid" xmlns:w16="http://schemas.microsoft.com/office/word/2018/wordml" xmlns:w16du="http://schemas.microsoft.com/office/word/2023/wordml/word16du" xmlns:w16sdtdh="http://schemas.microsoft.com/office/word/2020/wordml/sdtdatahash" xmlns:w16sdtfl="http://schemas.microsoft.com/office/word/2024/wordml/sdtformatlock" xmlns:w16se="http://schemas.microsoft.com/office/word/2015/wordml/symex" xmlns:wpg="http://schemas.microsoft.com/office/word/2010/wordprocessingGroup" xmlns:wpi="http://schemas.microsoft.com/office/word/2010/wordprocessingInk" xmlns:wne="http://schemas.microsoft.com/office/word/2006/wordml" xmlns:wps="http://schemas.microsoft.com/office/word/2010/wordprocessingShape" mc:Ignorable="w14 w15 w16se w16cid w16 w16cex w16sdtdh w16sdtfl w16du wp14">
+  <w15:person w15:author="ReeT YT">
+    <w15:presenceInfo w15:providerId="Windows Live" w15:userId="d2001c3b909dc00a"/>
+  </w15:person>
+</w15:people>
+</file>
+
 <file path=word/styles.xml><?xml version="1.0" encoding="utf-8"?>
-<w:styles xmlns:mc="http://schemas.openxmlformats.org/markup-compatibility/2006" xmlns:r="http://schemas.openxmlformats.org/officeDocument/2006/relationships" xmlns:w="http://schemas.openxmlformats.org/wordprocessingml/2006/main" xmlns:w14="http://schemas.microsoft.com/office/word/2010/wordml" xmlns:w15="http://schemas.microsoft.com/office/word/2012/wordml" xmlns:w16cex="http://schemas.microsoft.com/office/word/2018/wordml/cex" xmlns:w16cid="http://schemas.microsoft.com/office/word/2016/wordml/cid" xmlns:w16="http://schemas.microsoft.com/office/word/2018/wordml" xmlns:w16du="http://schemas.microsoft.com/office/word/2023/wordml/word16du" xmlns:w16sdtdh="http://schemas.microsoft.com/office/word/2020/wordml/sdtdatahash" xmlns:w16se="http://schemas.microsoft.com/office/word/2015/wordml/symex" mc:Ignorable="w14 w15 w16se w16cid w16 w16cex w16sdtdh w16du">
+<w:styles xmlns:mc="http://schemas.openxmlformats.org/markup-compatibility/2006" xmlns:r="http://schemas.openxmlformats.org/officeDocument/2006/relationships" xmlns:w="http://schemas.openxmlformats.org/wordprocessingml/2006/main" xmlns:w14="http://schemas.microsoft.com/office/word/2010/wordml" xmlns:w15="http://schemas.microsoft.com/office/word/2012/wordml" xmlns:w16cex="http://schemas.microsoft.com/office/word/2018/wordml/cex" xmlns:w16cid="http://schemas.microsoft.com/office/word/2016/wordml/cid" xmlns:w16="http://schemas.microsoft.com/office/word/2018/wordml" xmlns:w16du="http://schemas.microsoft.com/office/word/2023/wordml/word16du" xmlns:w16sdtdh="http://schemas.microsoft.com/office/word/2020/wordml/sdtdatahash" xmlns:w16sdtfl="http://schemas.microsoft.com/office/word/2024/wordml/sdtformatlock" xmlns:w16se="http://schemas.microsoft.com/office/word/2015/wordml/symex" mc:Ignorable="w14 w15 w16se w16cid w16 w16cex w16sdtdh w16sdtfl w16du">
   <w:docDefaults>
     <w:rPrDefault>
       <w:rPr>
@@ -1260,7 +2170,6 @@
   <w:style w:type="character" w:default="1" w:styleId="DefaultParagraphFont">
     <w:name w:val="Default Paragraph Font"/>
     <w:uiPriority w:val="1"/>
-    <w:semiHidden/>
     <w:unhideWhenUsed/>
   </w:style>
   <w:style w:type="table" w:default="1" w:styleId="TableNormal">
@@ -1633,24 +2542,24 @@
     <w:basedOn w:val="Normal"/>
     <w:link w:val="NILEChar"/>
     <w:qFormat/>
-    <w:rsid w:val="00F03139"/>
+    <w:rsid w:val="00642F8C"/>
     <w:pPr>
       <w:spacing w:before="80" w:after="60"/>
       <w:ind w:firstLine="709"/>
     </w:pPr>
     <w:rPr>
-      <w:rFonts w:ascii="Arial" w:hAnsi="Arial"/>
-      <w:sz w:val="36"/>
+      <w:rFonts w:ascii="Times New Roman" w:hAnsi="Times New Roman"/>
+      <w:sz w:val="24"/>
     </w:rPr>
   </w:style>
   <w:style w:type="character" w:customStyle="1" w:styleId="NILEChar">
     <w:name w:val="NILE Char"/>
     <w:basedOn w:val="DefaultParagraphFont"/>
     <w:link w:val="NILE"/>
-    <w:rsid w:val="00F03139"/>
-    <w:rPr>
-      <w:rFonts w:ascii="Arial" w:hAnsi="Arial"/>
-      <w:sz w:val="36"/>
+    <w:rsid w:val="00642F8C"/>
+    <w:rPr>
+      <w:rFonts w:ascii="Times New Roman" w:hAnsi="Times New Roman"/>
+      <w:sz w:val="24"/>
     </w:rPr>
   </w:style>
   <w:style w:type="paragraph" w:customStyle="1" w:styleId="Fbbcm">
@@ -1658,24 +2567,24 @@
     <w:basedOn w:val="NILE"/>
     <w:link w:val="FbbcmChar"/>
     <w:qFormat/>
-    <w:rsid w:val="00F03139"/>
+    <w:rsid w:val="00642F8C"/>
     <w:pPr>
       <w:ind w:firstLine="0"/>
     </w:pPr>
     <w:rPr>
       <w:b/>
-      <w:sz w:val="56"/>
+      <w:sz w:val="40"/>
     </w:rPr>
   </w:style>
   <w:style w:type="character" w:customStyle="1" w:styleId="FbbcmChar">
     <w:name w:val="Főbb cím Char"/>
     <w:basedOn w:val="NILEChar"/>
     <w:link w:val="Fbbcm"/>
-    <w:rsid w:val="00F03139"/>
-    <w:rPr>
-      <w:rFonts w:ascii="Arial" w:hAnsi="Arial"/>
+    <w:rsid w:val="00642F8C"/>
+    <w:rPr>
+      <w:rFonts w:ascii="Times New Roman" w:hAnsi="Times New Roman"/>
       <w:b/>
-      <w:sz w:val="56"/>
+      <w:sz w:val="40"/>
     </w:rPr>
   </w:style>
   <w:style w:type="paragraph" w:customStyle="1" w:styleId="KisebbCm">
@@ -1683,23 +2592,92 @@
     <w:basedOn w:val="Fbbcm"/>
     <w:link w:val="KisebbCmChar"/>
     <w:qFormat/>
-    <w:rsid w:val="00F03139"/>
+    <w:rsid w:val="00B638FE"/>
     <w:pPr>
+      <w:spacing w:before="240" w:after="240"/>
       <w:ind w:left="567"/>
     </w:pPr>
     <w:rPr>
-      <w:sz w:val="48"/>
+      <w:sz w:val="32"/>
     </w:rPr>
   </w:style>
   <w:style w:type="character" w:customStyle="1" w:styleId="KisebbCmChar">
     <w:name w:val="Kisebb Cím Char"/>
     <w:basedOn w:val="FbbcmChar"/>
     <w:link w:val="KisebbCm"/>
-    <w:rsid w:val="00F03139"/>
-    <w:rPr>
-      <w:rFonts w:ascii="Arial" w:hAnsi="Arial"/>
+    <w:rsid w:val="00B638FE"/>
+    <w:rPr>
+      <w:rFonts w:ascii="Times New Roman" w:hAnsi="Times New Roman"/>
       <w:b/>
-      <w:sz w:val="48"/>
+      <w:sz w:val="32"/>
+    </w:rPr>
+  </w:style>
+  <w:style w:type="character" w:styleId="CommentReference">
+    <w:name w:val="annotation reference"/>
+    <w:basedOn w:val="DefaultParagraphFont"/>
+    <w:uiPriority w:val="99"/>
+    <w:semiHidden/>
+    <w:unhideWhenUsed/>
+    <w:rsid w:val="004C60F2"/>
+    <w:rPr>
+      <w:sz w:val="16"/>
+      <w:szCs w:val="16"/>
+    </w:rPr>
+  </w:style>
+  <w:style w:type="paragraph" w:styleId="CommentText">
+    <w:name w:val="annotation text"/>
+    <w:basedOn w:val="Normal"/>
+    <w:link w:val="CommentTextChar"/>
+    <w:uiPriority w:val="99"/>
+    <w:semiHidden/>
+    <w:unhideWhenUsed/>
+    <w:rsid w:val="004C60F2"/>
+    <w:pPr>
+      <w:spacing w:line="240" w:lineRule="auto"/>
+    </w:pPr>
+    <w:rPr>
+      <w:sz w:val="20"/>
+      <w:szCs w:val="20"/>
+    </w:rPr>
+  </w:style>
+  <w:style w:type="character" w:customStyle="1" w:styleId="CommentTextChar">
+    <w:name w:val="Comment Text Char"/>
+    <w:basedOn w:val="DefaultParagraphFont"/>
+    <w:link w:val="CommentText"/>
+    <w:uiPriority w:val="99"/>
+    <w:semiHidden/>
+    <w:rsid w:val="004C60F2"/>
+    <w:rPr>
+      <w:sz w:val="20"/>
+      <w:szCs w:val="20"/>
+    </w:rPr>
+  </w:style>
+  <w:style w:type="paragraph" w:styleId="CommentSubject">
+    <w:name w:val="annotation subject"/>
+    <w:basedOn w:val="CommentText"/>
+    <w:next w:val="CommentText"/>
+    <w:link w:val="CommentSubjectChar"/>
+    <w:uiPriority w:val="99"/>
+    <w:semiHidden/>
+    <w:unhideWhenUsed/>
+    <w:rsid w:val="004C60F2"/>
+    <w:rPr>
+      <w:b/>
+      <w:bCs/>
+    </w:rPr>
+  </w:style>
+  <w:style w:type="character" w:customStyle="1" w:styleId="CommentSubjectChar">
+    <w:name w:val="Comment Subject Char"/>
+    <w:basedOn w:val="CommentTextChar"/>
+    <w:link w:val="CommentSubject"/>
+    <w:uiPriority w:val="99"/>
+    <w:semiHidden/>
+    <w:rsid w:val="004C60F2"/>
+    <w:rPr>
+      <w:b/>
+      <w:bCs/>
+      <w:sz w:val="20"/>
+      <w:szCs w:val="20"/>
     </w:rPr>
   </w:style>
 </w:styles>

</xml_diff>